<commit_message>
label and doc improved
</commit_message>
<xml_diff>
--- a/doc/tFileExcelSheetOutput.docx
+++ b/doc/tFileExcelSheetOutput.docx
@@ -1,6 +1,6 @@
 
 <file path=word/document.xml><?xml version="1.0" encoding="utf-8"?>
-<w:document xmlns:wpc="http://schemas.microsoft.com/office/word/2010/wordprocessingCanvas" xmlns:mo="http://schemas.microsoft.com/office/mac/office/2008/main" xmlns:mc="http://schemas.openxmlformats.org/markup-compatibility/2006" xmlns:mv="urn:schemas-microsoft-com:mac:vml" xmlns:o="urn:schemas-microsoft-com:office:office" xmlns:r="http://schemas.openxmlformats.org/officeDocument/2006/relationships" xmlns:m="http://schemas.openxmlformats.org/officeDocument/2006/math" xmlns:v="urn:schemas-microsoft-com:vml" xmlns:wp14="http://schemas.microsoft.com/office/word/2010/wordprocessingDrawing" xmlns:wp="http://schemas.openxmlformats.org/drawingml/2006/wordprocessingDrawing" xmlns:w10="urn:schemas-microsoft-com:office:word" xmlns:w="http://schemas.openxmlformats.org/wordprocessingml/2006/main" xmlns:w14="http://schemas.microsoft.com/office/word/2010/wordml" xmlns:w15="http://schemas.microsoft.com/office/word/2012/wordml" xmlns:wpg="http://schemas.microsoft.com/office/word/2010/wordprocessingGroup" xmlns:wpi="http://schemas.microsoft.com/office/word/2010/wordprocessingInk" xmlns:wne="http://schemas.microsoft.com/office/word/2006/wordml" xmlns:wps="http://schemas.microsoft.com/office/word/2010/wordprocessingShape" mc:Ignorable="w14 w15 wp14">
+<w:document xmlns:wpc="http://schemas.microsoft.com/office/word/2010/wordprocessingCanvas" xmlns:cx="http://schemas.microsoft.com/office/drawing/2014/chartex" xmlns:cx1="http://schemas.microsoft.com/office/drawing/2015/9/8/chartex" xmlns:cx2="http://schemas.microsoft.com/office/drawing/2015/10/21/chartex" xmlns:cx3="http://schemas.microsoft.com/office/drawing/2016/5/9/chartex" xmlns:cx4="http://schemas.microsoft.com/office/drawing/2016/5/10/chartex" xmlns:cx5="http://schemas.microsoft.com/office/drawing/2016/5/11/chartex" xmlns:cx6="http://schemas.microsoft.com/office/drawing/2016/5/12/chartex" xmlns:cx7="http://schemas.microsoft.com/office/drawing/2016/5/13/chartex" xmlns:cx8="http://schemas.microsoft.com/office/drawing/2016/5/14/chartex" xmlns:mc="http://schemas.openxmlformats.org/markup-compatibility/2006" xmlns:aink="http://schemas.microsoft.com/office/drawing/2016/ink" xmlns:am3d="http://schemas.microsoft.com/office/drawing/2017/model3d" xmlns:o="urn:schemas-microsoft-com:office:office" xmlns:r="http://schemas.openxmlformats.org/officeDocument/2006/relationships" xmlns:m="http://schemas.openxmlformats.org/officeDocument/2006/math" xmlns:v="urn:schemas-microsoft-com:vml" xmlns:wp14="http://schemas.microsoft.com/office/word/2010/wordprocessingDrawing" xmlns:wp="http://schemas.openxmlformats.org/drawingml/2006/wordprocessingDrawing" xmlns:w10="urn:schemas-microsoft-com:office:word" xmlns:w="http://schemas.openxmlformats.org/wordprocessingml/2006/main" xmlns:w14="http://schemas.microsoft.com/office/word/2010/wordml" xmlns:w15="http://schemas.microsoft.com/office/word/2012/wordml" xmlns:w16cid="http://schemas.microsoft.com/office/word/2016/wordml/cid" xmlns:w16se="http://schemas.microsoft.com/office/word/2015/wordml/symex" xmlns:wpg="http://schemas.microsoft.com/office/word/2010/wordprocessingGroup" xmlns:wpi="http://schemas.microsoft.com/office/word/2010/wordprocessingInk" xmlns:wne="http://schemas.microsoft.com/office/word/2006/wordml" xmlns:wps="http://schemas.microsoft.com/office/word/2010/wordprocessingShape" mc:Ignorable="w14 w15 w16se w16cid wp14">
   <w:background w:color="FFFFFF"/>
   <w:body>
     <w:p>
@@ -89,7 +89,6 @@
         </w:rPr>
         <w:t xml:space="preserve">   </w:t>
       </w:r>
-      <w:proofErr w:type="spellStart"/>
       <w:r>
         <w:rPr>
           <w:b/>
@@ -101,7 +100,6 @@
         </w:rPr>
         <w:t>tFileExcelSheetOutput</w:t>
       </w:r>
-      <w:proofErr w:type="spellEnd"/>
       <w:r>
         <w:rPr>
           <w:b/>
@@ -150,8 +148,6 @@
         </w:rPr>
         <w:t xml:space="preserve"> </w:t>
       </w:r>
-      <w:bookmarkStart w:id="0" w:name="_GoBack"/>
-      <w:bookmarkEnd w:id="0"/>
     </w:p>
     <w:p>
       <w:pPr>
@@ -1196,14 +1192,14 @@
         </w:rPr>
         <w:fldChar w:fldCharType="end"/>
       </w:r>
-      <w:bookmarkStart w:id="1" w:name="_Toc445977498"/>
+      <w:bookmarkStart w:id="0" w:name="_Toc445977498"/>
       <w:r>
         <w:rPr>
           <w:lang w:val="en-GB"/>
         </w:rPr>
         <w:t>Purpose</w:t>
       </w:r>
-      <w:bookmarkEnd w:id="1"/>
+      <w:bookmarkEnd w:id="0"/>
       <w:r>
         <w:rPr>
           <w:lang w:val="en-GB"/>
@@ -1464,7 +1460,7 @@
           <w:lang w:val="en-GB"/>
         </w:rPr>
       </w:pPr>
-      <w:bookmarkStart w:id="2" w:name="_Toc445977499"/>
+      <w:bookmarkStart w:id="1" w:name="_Toc445977499"/>
       <w:r>
         <w:rPr>
           <w:lang w:val="en-GB"/>
@@ -1477,6 +1473,64 @@
         </w:rPr>
         <w:t xml:space="preserve"> and Configuration</w:t>
       </w:r>
+      <w:bookmarkEnd w:id="1"/>
+    </w:p>
+    <w:p>
+      <w:pPr>
+        <w:rPr>
+          <w:lang w:val="en-GB"/>
+        </w:rPr>
+      </w:pPr>
+    </w:p>
+    <w:p>
+      <w:pPr>
+        <w:rPr>
+          <w:lang w:val="en-GB"/>
+        </w:rPr>
+      </w:pPr>
+      <w:r>
+        <w:rPr>
+          <w:lang w:val="en-GB"/>
+        </w:rPr>
+        <w:t>This component can be found in the palette under File/</w:t>
+      </w:r>
+      <w:r>
+        <w:rPr>
+          <w:lang w:val="en-GB"/>
+        </w:rPr>
+        <w:t>Spread</w:t>
+      </w:r>
+      <w:r>
+        <w:rPr>
+          <w:lang w:val="en-GB"/>
+        </w:rPr>
+        <w:t>sheet</w:t>
+      </w:r>
+    </w:p>
+    <w:p>
+      <w:pPr>
+        <w:rPr>
+          <w:lang w:val="en-GB"/>
+        </w:rPr>
+      </w:pPr>
+      <w:r>
+        <w:rPr>
+          <w:lang w:val="en-GB"/>
+        </w:rPr>
+        <w:t>This component provides several return values.</w:t>
+      </w:r>
+    </w:p>
+    <w:p>
+      <w:pPr>
+        <w:pStyle w:val="Heading2"/>
+      </w:pPr>
+      <w:bookmarkStart w:id="2" w:name="_Toc445977500"/>
+      <w:r>
+        <w:t xml:space="preserve">Basic Settings </w:t>
+      </w:r>
+      <w:r>
+        <w:t>Parameters</w:t>
+      </w:r>
       <w:bookmarkEnd w:id="2"/>
     </w:p>
     <w:p>
@@ -1485,66 +1539,8 @@
           <w:lang w:val="en-GB"/>
         </w:rPr>
       </w:pPr>
-    </w:p>
-    <w:p>
-      <w:pPr>
-        <w:rPr>
-          <w:lang w:val="en-GB"/>
-        </w:rPr>
-      </w:pPr>
-      <w:r>
-        <w:rPr>
-          <w:lang w:val="en-GB"/>
-        </w:rPr>
-        <w:t>This component can be found in the palette under File/</w:t>
-      </w:r>
-      <w:r>
-        <w:rPr>
-          <w:lang w:val="en-GB"/>
-        </w:rPr>
-        <w:t>Spread</w:t>
-      </w:r>
-      <w:r>
-        <w:rPr>
-          <w:lang w:val="en-GB"/>
-        </w:rPr>
-        <w:t>sheet</w:t>
-      </w:r>
-    </w:p>
-    <w:p>
-      <w:pPr>
-        <w:rPr>
-          <w:lang w:val="en-GB"/>
-        </w:rPr>
-      </w:pPr>
-      <w:r>
-        <w:rPr>
-          <w:lang w:val="en-GB"/>
-        </w:rPr>
-        <w:t>This component provides several return values.</w:t>
-      </w:r>
-    </w:p>
-    <w:p>
-      <w:pPr>
-        <w:pStyle w:val="Heading2"/>
-      </w:pPr>
-      <w:bookmarkStart w:id="3" w:name="_Toc445977500"/>
-      <w:r>
-        <w:t xml:space="preserve">Basic Settings </w:t>
-      </w:r>
-      <w:r>
-        <w:t>Parameters</w:t>
-      </w:r>
+      <w:bookmarkStart w:id="3" w:name="__DdeLink__477_376159004"/>
       <w:bookmarkEnd w:id="3"/>
-    </w:p>
-    <w:p>
-      <w:pPr>
-        <w:rPr>
-          <w:lang w:val="en-GB"/>
-        </w:rPr>
-      </w:pPr>
-      <w:bookmarkStart w:id="4" w:name="__DdeLink__477_376159004"/>
-      <w:bookmarkEnd w:id="4"/>
     </w:p>
     <w:tbl>
       <w:tblPr>
@@ -1759,6 +1755,14 @@
               </w:rPr>
               <w:t>Sheet name</w:t>
             </w:r>
+            <w:r>
+              <w:rPr>
+                <w:lang w:val="en-GB"/>
+              </w:rPr>
+              <w:t xml:space="preserve"> (or index 0-based)</w:t>
+            </w:r>
+            <w:bookmarkStart w:id="4" w:name="_GoBack"/>
+            <w:bookmarkEnd w:id="4"/>
           </w:p>
         </w:tc>
         <w:tc>
@@ -1988,6 +1992,80 @@
                 <w:lang w:val="en-GB"/>
               </w:rPr>
               <w:t>The component detect the last row in the given workbook and starts writing at the next row.</w:t>
+            </w:r>
+          </w:p>
+        </w:tc>
+      </w:tr>
+      <w:tr>
+        <w:tc>
+          <w:tcPr>
+            <w:tcW w:w="2154" w:type="dxa"/>
+            <w:tcBorders>
+              <w:left w:val="single" w:sz="1" w:space="0" w:color="000000"/>
+              <w:bottom w:val="single" w:sz="1" w:space="0" w:color="000000"/>
+            </w:tcBorders>
+            <w:shd w:val="clear" w:color="auto" w:fill="auto"/>
+          </w:tcPr>
+          <w:p>
+            <w:pPr>
+              <w:pStyle w:val="TableContents"/>
+            </w:pPr>
+            <w:r>
+              <w:t>Shift rows before wr</w:t>
+            </w:r>
+            <w:r>
+              <w:t>iting</w:t>
+            </w:r>
+          </w:p>
+        </w:tc>
+        <w:tc>
+          <w:tcPr>
+            <w:tcW w:w="7491" w:type="dxa"/>
+            <w:tcBorders>
+              <w:left w:val="single" w:sz="1" w:space="0" w:color="000000"/>
+              <w:bottom w:val="single" w:sz="1" w:space="0" w:color="000000"/>
+              <w:right w:val="single" w:sz="1" w:space="0" w:color="000000"/>
+            </w:tcBorders>
+            <w:shd w:val="clear" w:color="auto" w:fill="auto"/>
+          </w:tcPr>
+          <w:p>
+            <w:pPr>
+              <w:pStyle w:val="TableContents"/>
+              <w:rPr>
+                <w:lang w:val="en-GB"/>
+              </w:rPr>
+            </w:pPr>
+            <w:r>
+              <w:rPr>
+                <w:lang w:val="en-GB"/>
+              </w:rPr>
+              <w:t xml:space="preserve">The current row will be shifted </w:t>
+            </w:r>
+            <w:r>
+              <w:rPr>
+                <w:lang w:val="en-GB"/>
+              </w:rPr>
+              <w:t xml:space="preserve">down </w:t>
+            </w:r>
+            <w:r>
+              <w:rPr>
+                <w:lang w:val="en-GB"/>
+              </w:rPr>
+              <w:t>before the component writes into the current row.</w:t>
+            </w:r>
+          </w:p>
+          <w:p>
+            <w:pPr>
+              <w:pStyle w:val="TableContents"/>
+              <w:rPr>
+                <w:lang w:val="en-GB"/>
+              </w:rPr>
+            </w:pPr>
+            <w:r>
+              <w:rPr>
+                <w:lang w:val="en-GB"/>
+              </w:rPr>
+              <w:t>Shifting also means the current formula references will be updated too.</w:t>
             </w:r>
           </w:p>
         </w:tc>
@@ -2474,16 +2552,8 @@
               <w:rPr>
                 <w:lang w:val="en-GB"/>
               </w:rPr>
-              <w:t xml:space="preserve"> </w:t>
-            </w:r>
-            <w:proofErr w:type="spellStart"/>
-            <w:r>
-              <w:rPr>
-                <w:lang w:val="en-GB"/>
-              </w:rPr>
-              <w:t>url</w:t>
-            </w:r>
-            <w:proofErr w:type="spellEnd"/>
+              <w:t xml:space="preserve"> url</w:t>
+            </w:r>
             <w:r>
               <w:rPr>
                 <w:lang w:val="en-GB"/>
@@ -2494,21 +2564,7 @@
               <w:rPr>
                 <w:lang w:val="en-GB"/>
               </w:rPr>
-              <w:t xml:space="preserve">If you do not have an explicit value for the cell set the </w:t>
-            </w:r>
-            <w:proofErr w:type="spellStart"/>
-            <w:r>
-              <w:rPr>
-                <w:lang w:val="en-GB"/>
-              </w:rPr>
-              <w:t>url</w:t>
-            </w:r>
-            <w:proofErr w:type="spellEnd"/>
-            <w:r>
-              <w:rPr>
-                <w:lang w:val="en-GB"/>
-              </w:rPr>
-              <w:t xml:space="preserve"> also as String typed value for this cell. </w:t>
+              <w:t xml:space="preserve">If you do not have an explicit value for the cell set the url also as String typed value for this cell. </w:t>
             </w:r>
           </w:p>
           <w:p>
@@ -2850,6 +2906,7 @@
               <w:rPr>
                 <w:lang w:val="en-GB"/>
               </w:rPr>
+              <w:lastRenderedPageBreak/>
               <w:t>Refer scenario 3.</w:t>
             </w:r>
           </w:p>
@@ -2876,6 +2933,7 @@
               <w:rPr>
                 <w:lang w:val="en-GB"/>
               </w:rPr>
+              <w:lastRenderedPageBreak/>
               <w:t>Freeze column</w:t>
             </w:r>
           </w:p>
@@ -2901,14 +2959,7 @@
               <w:rPr>
                 <w:lang w:val="en-GB"/>
               </w:rPr>
-              <w:t xml:space="preserve">Here you can enter the column name or index (0-based) which column should be keep </w:t>
-            </w:r>
-            <w:r>
-              <w:rPr>
-                <w:lang w:val="en-GB"/>
-              </w:rPr>
-              <w:lastRenderedPageBreak/>
-              <w:t>visible at the left side if the user scrolls vertical.</w:t>
+              <w:t>Here you can enter the column name or index (0-based) which column should be keep visible at the left side if the user scrolls vertical.</w:t>
             </w:r>
           </w:p>
         </w:tc>
@@ -2934,7 +2985,6 @@
               <w:rPr>
                 <w:lang w:val="en-GB"/>
               </w:rPr>
-              <w:lastRenderedPageBreak/>
               <w:t>Reuse existing style</w:t>
             </w:r>
             <w:r>
@@ -3674,16 +3724,8 @@
               <w:rPr>
                 <w:lang w:val="en-GB"/>
               </w:rPr>
-              <w:t xml:space="preserve">DD.MM.YYYY </w:t>
-            </w:r>
-            <w:proofErr w:type="spellStart"/>
-            <w:r>
-              <w:rPr>
-                <w:lang w:val="en-GB"/>
-              </w:rPr>
-              <w:t>hh:mm:ss</w:t>
-            </w:r>
-            <w:proofErr w:type="spellEnd"/>
+              <w:t>DD.MM.YYYY hh:mm:ss</w:t>
+            </w:r>
           </w:p>
         </w:tc>
         <w:tc>
@@ -3814,21 +3856,7 @@
         <w:rPr>
           <w:lang w:val="en-GB"/>
         </w:rPr>
-        <w:t xml:space="preserve"> format but internal it </w:t>
-      </w:r>
-      <w:proofErr w:type="gramStart"/>
-      <w:r>
-        <w:rPr>
-          <w:lang w:val="en-GB"/>
-        </w:rPr>
-        <w:t>use</w:t>
-      </w:r>
-      <w:proofErr w:type="gramEnd"/>
-      <w:r>
-        <w:rPr>
-          <w:lang w:val="en-GB"/>
-        </w:rPr>
-        <w:t xml:space="preserve"> always the English format and the Apache POI API does not translate the formats from language depend formats to English.</w:t>
+        <w:t xml:space="preserve"> format but internal it use always the English format and the Apache POI API does not translate the formats from language depend formats to English.</w:t>
       </w:r>
     </w:p>
     <w:p>
@@ -3952,6 +3980,7 @@
               <w:rPr>
                 <w:lang w:val="en-GB"/>
               </w:rPr>
+              <w:lastRenderedPageBreak/>
               <w:t>ERROR_MESSAGE</w:t>
             </w:r>
           </w:p>
@@ -4020,7 +4049,6 @@
               <w:rPr>
                 <w:lang w:val="en-GB"/>
               </w:rPr>
-              <w:lastRenderedPageBreak/>
               <w:t xml:space="preserve">job to the same sheet. This is more </w:t>
             </w:r>
             <w:r>
@@ -4361,21 +4389,7 @@
         <w:rPr>
           <w:lang w:val="en-GB"/>
         </w:rPr>
-        <w:t xml:space="preserve">At the end a new excel file will be written with </w:t>
-      </w:r>
-      <w:proofErr w:type="spellStart"/>
-      <w:r>
-        <w:rPr>
-          <w:lang w:val="en-GB"/>
-        </w:rPr>
-        <w:t>tFileExcelWorkbookSave</w:t>
-      </w:r>
-      <w:proofErr w:type="spellEnd"/>
-      <w:r>
-        <w:rPr>
-          <w:lang w:val="en-GB"/>
-        </w:rPr>
-        <w:t>.</w:t>
+        <w:t>At the end a new excel file will be written with tFileExcelWorkbookSave.</w:t>
       </w:r>
       <w:r>
         <w:rPr>
@@ -5002,7 +5016,7 @@
                     </a:prstGeom>
                     <a:extLst>
                       <a:ext uri="{FAA26D3D-D897-4be2-8F04-BA451C77F1D7}">
-                        <ma14:placeholderFlag xmlns:ma14="http://schemas.microsoft.com/office/mac/drawingml/2011/main"/>
+                        <ma14:placeholderFlag xmlns="" xmlns:mo="http://schemas.microsoft.com/office/mac/office/2008/main" xmlns:mv="urn:schemas-microsoft-com:mac:vml" xmlns:o="urn:schemas-microsoft-com:office:office" xmlns:v="urn:schemas-microsoft-com:vml" xmlns:w10="urn:schemas-microsoft-com:office:word" xmlns:w="http://schemas.openxmlformats.org/wordprocessingml/2006/main" xmlns:ma14="http://schemas.microsoft.com/office/mac/drawingml/2011/main"/>
                       </a:ext>
                     </a:extLst>
                   </pic:spPr>
@@ -5124,12 +5138,12 @@
     <w:p>
       <w:pPr>
         <w:rPr>
-          <w:lang w:val="en-GB"/>
-        </w:rPr>
-      </w:pPr>
-      <w:r>
-        <w:rPr>
-          <w:lang w:val="en-GB"/>
+          <w:lang w:val="de-DE"/>
+        </w:rPr>
+      </w:pPr>
+      <w:r>
+        <w:rPr>
+          <w:lang w:val="de-DE"/>
         </w:rPr>
         <w:t>“</w:t>
       </w:r>
@@ -5141,7 +5155,7 @@
       </w:r>
       <w:r>
         <w:rPr>
-          <w:lang w:val="en-GB"/>
+          <w:lang w:val="de-DE"/>
         </w:rPr>
         <w:t xml:space="preserve"> -&gt; Refresh data while opening the file…</w:t>
       </w:r>
@@ -5149,7 +5163,7 @@
     <w:p>
       <w:pPr>
         <w:rPr>
-          <w:lang w:val="en-GB"/>
+          <w:lang w:val="de-DE"/>
         </w:rPr>
       </w:pPr>
     </w:p>
@@ -5158,12 +5172,12 @@
         <w:widowControl/>
         <w:suppressAutoHyphens w:val="0"/>
         <w:rPr>
-          <w:lang w:val="en-GB"/>
-        </w:rPr>
-      </w:pPr>
-      <w:r>
-        <w:rPr>
-          <w:lang w:val="en-GB"/>
+          <w:lang w:val="de-DE"/>
+        </w:rPr>
+      </w:pPr>
+      <w:r>
+        <w:rPr>
+          <w:lang w:val="de-DE"/>
         </w:rPr>
         <w:br w:type="page"/>
       </w:r>
@@ -5171,7 +5185,7 @@
     <w:p>
       <w:pPr>
         <w:rPr>
-          <w:lang w:val="en-GB"/>
+          <w:lang w:val="de-DE"/>
         </w:rPr>
       </w:pPr>
     </w:p>
@@ -5691,7 +5705,7 @@
                     </a:prstGeom>
                     <a:extLst>
                       <a:ext uri="{FAA26D3D-D897-4be2-8F04-BA451C77F1D7}">
-                        <ma14:placeholderFlag xmlns:ma14="http://schemas.microsoft.com/office/mac/drawingml/2011/main"/>
+                        <ma14:placeholderFlag xmlns="" xmlns:mo="http://schemas.microsoft.com/office/mac/office/2008/main" xmlns:mv="urn:schemas-microsoft-com:mac:vml" xmlns:o="urn:schemas-microsoft-com:office:office" xmlns:v="urn:schemas-microsoft-com:vml" xmlns:w10="urn:schemas-microsoft-com:office:word" xmlns:w="http://schemas.openxmlformats.org/wordprocessingml/2006/main" xmlns:ma14="http://schemas.microsoft.com/office/mac/drawingml/2011/main"/>
                       </a:ext>
                     </a:extLst>
                   </pic:spPr>
@@ -6325,7 +6339,12 @@
       </w:r>
     </w:p>
     <w:sectPr>
-      <w:footerReference w:type="default" r:id="rId24"/>
+      <w:headerReference w:type="even" r:id="rId24"/>
+      <w:headerReference w:type="default" r:id="rId25"/>
+      <w:footerReference w:type="even" r:id="rId26"/>
+      <w:footerReference w:type="default" r:id="rId27"/>
+      <w:headerReference w:type="first" r:id="rId28"/>
+      <w:footerReference w:type="first" r:id="rId29"/>
       <w:pgSz w:w="11906" w:h="16838"/>
       <w:pgMar w:top="1134" w:right="1134" w:bottom="1134" w:left="1134" w:header="720" w:footer="720" w:gutter="0"/>
       <w:cols w:space="720"/>
@@ -6335,7 +6354,7 @@
 </file>
 
 <file path=word/endnotes.xml><?xml version="1.0" encoding="utf-8"?>
-<w:endnotes xmlns:wpc="http://schemas.microsoft.com/office/word/2010/wordprocessingCanvas" xmlns:mo="http://schemas.microsoft.com/office/mac/office/2008/main" xmlns:mc="http://schemas.openxmlformats.org/markup-compatibility/2006" xmlns:mv="urn:schemas-microsoft-com:mac:vml" xmlns:o="urn:schemas-microsoft-com:office:office" xmlns:r="http://schemas.openxmlformats.org/officeDocument/2006/relationships" xmlns:m="http://schemas.openxmlformats.org/officeDocument/2006/math" xmlns:v="urn:schemas-microsoft-com:vml" xmlns:wp14="http://schemas.microsoft.com/office/word/2010/wordprocessingDrawing" xmlns:wp="http://schemas.openxmlformats.org/drawingml/2006/wordprocessingDrawing" xmlns:w10="urn:schemas-microsoft-com:office:word" xmlns:w="http://schemas.openxmlformats.org/wordprocessingml/2006/main" xmlns:w14="http://schemas.microsoft.com/office/word/2010/wordml" xmlns:w15="http://schemas.microsoft.com/office/word/2012/wordml" xmlns:wpg="http://schemas.microsoft.com/office/word/2010/wordprocessingGroup" xmlns:wpi="http://schemas.microsoft.com/office/word/2010/wordprocessingInk" xmlns:wne="http://schemas.microsoft.com/office/word/2006/wordml" xmlns:wps="http://schemas.microsoft.com/office/word/2010/wordprocessingShape" mc:Ignorable="w14 w15 wp14">
+<w:endnotes xmlns:wpc="http://schemas.microsoft.com/office/word/2010/wordprocessingCanvas" xmlns:cx="http://schemas.microsoft.com/office/drawing/2014/chartex" xmlns:cx1="http://schemas.microsoft.com/office/drawing/2015/9/8/chartex" xmlns:cx2="http://schemas.microsoft.com/office/drawing/2015/10/21/chartex" xmlns:cx3="http://schemas.microsoft.com/office/drawing/2016/5/9/chartex" xmlns:cx4="http://schemas.microsoft.com/office/drawing/2016/5/10/chartex" xmlns:cx5="http://schemas.microsoft.com/office/drawing/2016/5/11/chartex" xmlns:cx6="http://schemas.microsoft.com/office/drawing/2016/5/12/chartex" xmlns:cx7="http://schemas.microsoft.com/office/drawing/2016/5/13/chartex" xmlns:cx8="http://schemas.microsoft.com/office/drawing/2016/5/14/chartex" xmlns:mc="http://schemas.openxmlformats.org/markup-compatibility/2006" xmlns:aink="http://schemas.microsoft.com/office/drawing/2016/ink" xmlns:am3d="http://schemas.microsoft.com/office/drawing/2017/model3d" xmlns:o="urn:schemas-microsoft-com:office:office" xmlns:r="http://schemas.openxmlformats.org/officeDocument/2006/relationships" xmlns:m="http://schemas.openxmlformats.org/officeDocument/2006/math" xmlns:v="urn:schemas-microsoft-com:vml" xmlns:wp14="http://schemas.microsoft.com/office/word/2010/wordprocessingDrawing" xmlns:wp="http://schemas.openxmlformats.org/drawingml/2006/wordprocessingDrawing" xmlns:w10="urn:schemas-microsoft-com:office:word" xmlns:w="http://schemas.openxmlformats.org/wordprocessingml/2006/main" xmlns:w14="http://schemas.microsoft.com/office/word/2010/wordml" xmlns:w15="http://schemas.microsoft.com/office/word/2012/wordml" xmlns:w16cid="http://schemas.microsoft.com/office/word/2016/wordml/cid" xmlns:w16se="http://schemas.microsoft.com/office/word/2015/wordml/symex" xmlns:wpg="http://schemas.microsoft.com/office/word/2010/wordprocessingGroup" xmlns:wpi="http://schemas.microsoft.com/office/word/2010/wordprocessingInk" xmlns:wne="http://schemas.microsoft.com/office/word/2006/wordml" xmlns:wps="http://schemas.microsoft.com/office/word/2010/wordprocessingShape" mc:Ignorable="w14 w15 w16se w16cid wp14">
   <w:endnote w:type="separator" w:id="-1">
     <w:p>
       <w:r>
@@ -6354,7 +6373,17 @@
 </file>
 
 <file path=word/footer1.xml><?xml version="1.0" encoding="utf-8"?>
-<w:ftr xmlns:wpc="http://schemas.microsoft.com/office/word/2010/wordprocessingCanvas" xmlns:mo="http://schemas.microsoft.com/office/mac/office/2008/main" xmlns:mc="http://schemas.openxmlformats.org/markup-compatibility/2006" xmlns:mv="urn:schemas-microsoft-com:mac:vml" xmlns:o="urn:schemas-microsoft-com:office:office" xmlns:r="http://schemas.openxmlformats.org/officeDocument/2006/relationships" xmlns:m="http://schemas.openxmlformats.org/officeDocument/2006/math" xmlns:v="urn:schemas-microsoft-com:vml" xmlns:wp14="http://schemas.microsoft.com/office/word/2010/wordprocessingDrawing" xmlns:wp="http://schemas.openxmlformats.org/drawingml/2006/wordprocessingDrawing" xmlns:w10="urn:schemas-microsoft-com:office:word" xmlns:w="http://schemas.openxmlformats.org/wordprocessingml/2006/main" xmlns:w14="http://schemas.microsoft.com/office/word/2010/wordml" xmlns:w15="http://schemas.microsoft.com/office/word/2012/wordml" xmlns:wpg="http://schemas.microsoft.com/office/word/2010/wordprocessingGroup" xmlns:wpi="http://schemas.microsoft.com/office/word/2010/wordprocessingInk" xmlns:wne="http://schemas.microsoft.com/office/word/2006/wordml" xmlns:wps="http://schemas.microsoft.com/office/word/2010/wordprocessingShape" mc:Ignorable="w14 w15 wp14">
+<w:ftr xmlns:wpc="http://schemas.microsoft.com/office/word/2010/wordprocessingCanvas" xmlns:cx="http://schemas.microsoft.com/office/drawing/2014/chartex" xmlns:cx1="http://schemas.microsoft.com/office/drawing/2015/9/8/chartex" xmlns:cx2="http://schemas.microsoft.com/office/drawing/2015/10/21/chartex" xmlns:cx3="http://schemas.microsoft.com/office/drawing/2016/5/9/chartex" xmlns:cx4="http://schemas.microsoft.com/office/drawing/2016/5/10/chartex" xmlns:cx5="http://schemas.microsoft.com/office/drawing/2016/5/11/chartex" xmlns:cx6="http://schemas.microsoft.com/office/drawing/2016/5/12/chartex" xmlns:cx7="http://schemas.microsoft.com/office/drawing/2016/5/13/chartex" xmlns:cx8="http://schemas.microsoft.com/office/drawing/2016/5/14/chartex" xmlns:mc="http://schemas.openxmlformats.org/markup-compatibility/2006" xmlns:aink="http://schemas.microsoft.com/office/drawing/2016/ink" xmlns:am3d="http://schemas.microsoft.com/office/drawing/2017/model3d" xmlns:o="urn:schemas-microsoft-com:office:office" xmlns:r="http://schemas.openxmlformats.org/officeDocument/2006/relationships" xmlns:m="http://schemas.openxmlformats.org/officeDocument/2006/math" xmlns:v="urn:schemas-microsoft-com:vml" xmlns:wp14="http://schemas.microsoft.com/office/word/2010/wordprocessingDrawing" xmlns:wp="http://schemas.openxmlformats.org/drawingml/2006/wordprocessingDrawing" xmlns:w10="urn:schemas-microsoft-com:office:word" xmlns:w="http://schemas.openxmlformats.org/wordprocessingml/2006/main" xmlns:w14="http://schemas.microsoft.com/office/word/2010/wordml" xmlns:w15="http://schemas.microsoft.com/office/word/2012/wordml" xmlns:w16cid="http://schemas.microsoft.com/office/word/2016/wordml/cid" xmlns:w16se="http://schemas.microsoft.com/office/word/2015/wordml/symex" xmlns:wpg="http://schemas.microsoft.com/office/word/2010/wordprocessingGroup" xmlns:wpi="http://schemas.microsoft.com/office/word/2010/wordprocessingInk" xmlns:wne="http://schemas.microsoft.com/office/word/2006/wordml" xmlns:wps="http://schemas.microsoft.com/office/word/2010/wordprocessingShape" mc:Ignorable="w14 w15 w16se w16cid wp14">
+  <w:p>
+    <w:pPr>
+      <w:pStyle w:val="Footer"/>
+    </w:pPr>
+  </w:p>
+</w:ftr>
+</file>
+
+<file path=word/footer2.xml><?xml version="1.0" encoding="utf-8"?>
+<w:ftr xmlns:wpc="http://schemas.microsoft.com/office/word/2010/wordprocessingCanvas" xmlns:cx="http://schemas.microsoft.com/office/drawing/2014/chartex" xmlns:cx1="http://schemas.microsoft.com/office/drawing/2015/9/8/chartex" xmlns:cx2="http://schemas.microsoft.com/office/drawing/2015/10/21/chartex" xmlns:cx3="http://schemas.microsoft.com/office/drawing/2016/5/9/chartex" xmlns:cx4="http://schemas.microsoft.com/office/drawing/2016/5/10/chartex" xmlns:cx5="http://schemas.microsoft.com/office/drawing/2016/5/11/chartex" xmlns:cx6="http://schemas.microsoft.com/office/drawing/2016/5/12/chartex" xmlns:cx7="http://schemas.microsoft.com/office/drawing/2016/5/13/chartex" xmlns:cx8="http://schemas.microsoft.com/office/drawing/2016/5/14/chartex" xmlns:mc="http://schemas.openxmlformats.org/markup-compatibility/2006" xmlns:aink="http://schemas.microsoft.com/office/drawing/2016/ink" xmlns:am3d="http://schemas.microsoft.com/office/drawing/2017/model3d" xmlns:o="urn:schemas-microsoft-com:office:office" xmlns:r="http://schemas.openxmlformats.org/officeDocument/2006/relationships" xmlns:m="http://schemas.openxmlformats.org/officeDocument/2006/math" xmlns:v="urn:schemas-microsoft-com:vml" xmlns:wp14="http://schemas.microsoft.com/office/word/2010/wordprocessingDrawing" xmlns:wp="http://schemas.openxmlformats.org/drawingml/2006/wordprocessingDrawing" xmlns:w10="urn:schemas-microsoft-com:office:word" xmlns:w="http://schemas.openxmlformats.org/wordprocessingml/2006/main" xmlns:w14="http://schemas.microsoft.com/office/word/2010/wordml" xmlns:w15="http://schemas.microsoft.com/office/word/2012/wordml" xmlns:w16cid="http://schemas.microsoft.com/office/word/2016/wordml/cid" xmlns:w16se="http://schemas.microsoft.com/office/word/2015/wordml/symex" xmlns:wpg="http://schemas.microsoft.com/office/word/2010/wordprocessingGroup" xmlns:wpi="http://schemas.microsoft.com/office/word/2010/wordprocessingInk" xmlns:wne="http://schemas.microsoft.com/office/word/2006/wordml" xmlns:wps="http://schemas.microsoft.com/office/word/2010/wordprocessingShape" mc:Ignorable="w14 w15 w16se w16cid wp14">
   <w:p>
     <w:pPr>
       <w:pStyle w:val="Footer"/>
@@ -6388,8 +6417,18 @@
 </w:ftr>
 </file>
 
+<file path=word/footer3.xml><?xml version="1.0" encoding="utf-8"?>
+<w:ftr xmlns:wpc="http://schemas.microsoft.com/office/word/2010/wordprocessingCanvas" xmlns:cx="http://schemas.microsoft.com/office/drawing/2014/chartex" xmlns:cx1="http://schemas.microsoft.com/office/drawing/2015/9/8/chartex" xmlns:cx2="http://schemas.microsoft.com/office/drawing/2015/10/21/chartex" xmlns:cx3="http://schemas.microsoft.com/office/drawing/2016/5/9/chartex" xmlns:cx4="http://schemas.microsoft.com/office/drawing/2016/5/10/chartex" xmlns:cx5="http://schemas.microsoft.com/office/drawing/2016/5/11/chartex" xmlns:cx6="http://schemas.microsoft.com/office/drawing/2016/5/12/chartex" xmlns:cx7="http://schemas.microsoft.com/office/drawing/2016/5/13/chartex" xmlns:cx8="http://schemas.microsoft.com/office/drawing/2016/5/14/chartex" xmlns:mc="http://schemas.openxmlformats.org/markup-compatibility/2006" xmlns:aink="http://schemas.microsoft.com/office/drawing/2016/ink" xmlns:am3d="http://schemas.microsoft.com/office/drawing/2017/model3d" xmlns:o="urn:schemas-microsoft-com:office:office" xmlns:r="http://schemas.openxmlformats.org/officeDocument/2006/relationships" xmlns:m="http://schemas.openxmlformats.org/officeDocument/2006/math" xmlns:v="urn:schemas-microsoft-com:vml" xmlns:wp14="http://schemas.microsoft.com/office/word/2010/wordprocessingDrawing" xmlns:wp="http://schemas.openxmlformats.org/drawingml/2006/wordprocessingDrawing" xmlns:w10="urn:schemas-microsoft-com:office:word" xmlns:w="http://schemas.openxmlformats.org/wordprocessingml/2006/main" xmlns:w14="http://schemas.microsoft.com/office/word/2010/wordml" xmlns:w15="http://schemas.microsoft.com/office/word/2012/wordml" xmlns:w16cid="http://schemas.microsoft.com/office/word/2016/wordml/cid" xmlns:w16se="http://schemas.microsoft.com/office/word/2015/wordml/symex" xmlns:wpg="http://schemas.microsoft.com/office/word/2010/wordprocessingGroup" xmlns:wpi="http://schemas.microsoft.com/office/word/2010/wordprocessingInk" xmlns:wne="http://schemas.microsoft.com/office/word/2006/wordml" xmlns:wps="http://schemas.microsoft.com/office/word/2010/wordprocessingShape" mc:Ignorable="w14 w15 w16se w16cid wp14">
+  <w:p>
+    <w:pPr>
+      <w:pStyle w:val="Footer"/>
+    </w:pPr>
+  </w:p>
+</w:ftr>
+</file>
+
 <file path=word/footnotes.xml><?xml version="1.0" encoding="utf-8"?>
-<w:footnotes xmlns:wpc="http://schemas.microsoft.com/office/word/2010/wordprocessingCanvas" xmlns:mo="http://schemas.microsoft.com/office/mac/office/2008/main" xmlns:mc="http://schemas.openxmlformats.org/markup-compatibility/2006" xmlns:mv="urn:schemas-microsoft-com:mac:vml" xmlns:o="urn:schemas-microsoft-com:office:office" xmlns:r="http://schemas.openxmlformats.org/officeDocument/2006/relationships" xmlns:m="http://schemas.openxmlformats.org/officeDocument/2006/math" xmlns:v="urn:schemas-microsoft-com:vml" xmlns:wp14="http://schemas.microsoft.com/office/word/2010/wordprocessingDrawing" xmlns:wp="http://schemas.openxmlformats.org/drawingml/2006/wordprocessingDrawing" xmlns:w10="urn:schemas-microsoft-com:office:word" xmlns:w="http://schemas.openxmlformats.org/wordprocessingml/2006/main" xmlns:w14="http://schemas.microsoft.com/office/word/2010/wordml" xmlns:w15="http://schemas.microsoft.com/office/word/2012/wordml" xmlns:wpg="http://schemas.microsoft.com/office/word/2010/wordprocessingGroup" xmlns:wpi="http://schemas.microsoft.com/office/word/2010/wordprocessingInk" xmlns:wne="http://schemas.microsoft.com/office/word/2006/wordml" xmlns:wps="http://schemas.microsoft.com/office/word/2010/wordprocessingShape" mc:Ignorable="w14 w15 wp14">
+<w:footnotes xmlns:wpc="http://schemas.microsoft.com/office/word/2010/wordprocessingCanvas" xmlns:cx="http://schemas.microsoft.com/office/drawing/2014/chartex" xmlns:cx1="http://schemas.microsoft.com/office/drawing/2015/9/8/chartex" xmlns:cx2="http://schemas.microsoft.com/office/drawing/2015/10/21/chartex" xmlns:cx3="http://schemas.microsoft.com/office/drawing/2016/5/9/chartex" xmlns:cx4="http://schemas.microsoft.com/office/drawing/2016/5/10/chartex" xmlns:cx5="http://schemas.microsoft.com/office/drawing/2016/5/11/chartex" xmlns:cx6="http://schemas.microsoft.com/office/drawing/2016/5/12/chartex" xmlns:cx7="http://schemas.microsoft.com/office/drawing/2016/5/13/chartex" xmlns:cx8="http://schemas.microsoft.com/office/drawing/2016/5/14/chartex" xmlns:mc="http://schemas.openxmlformats.org/markup-compatibility/2006" xmlns:aink="http://schemas.microsoft.com/office/drawing/2016/ink" xmlns:am3d="http://schemas.microsoft.com/office/drawing/2017/model3d" xmlns:o="urn:schemas-microsoft-com:office:office" xmlns:r="http://schemas.openxmlformats.org/officeDocument/2006/relationships" xmlns:m="http://schemas.openxmlformats.org/officeDocument/2006/math" xmlns:v="urn:schemas-microsoft-com:vml" xmlns:wp14="http://schemas.microsoft.com/office/word/2010/wordprocessingDrawing" xmlns:wp="http://schemas.openxmlformats.org/drawingml/2006/wordprocessingDrawing" xmlns:w10="urn:schemas-microsoft-com:office:word" xmlns:w="http://schemas.openxmlformats.org/wordprocessingml/2006/main" xmlns:w14="http://schemas.microsoft.com/office/word/2010/wordml" xmlns:w15="http://schemas.microsoft.com/office/word/2012/wordml" xmlns:w16cid="http://schemas.microsoft.com/office/word/2016/wordml/cid" xmlns:w16se="http://schemas.microsoft.com/office/word/2015/wordml/symex" xmlns:wpg="http://schemas.microsoft.com/office/word/2010/wordprocessingGroup" xmlns:wpi="http://schemas.microsoft.com/office/word/2010/wordprocessingInk" xmlns:wne="http://schemas.microsoft.com/office/word/2006/wordml" xmlns:wps="http://schemas.microsoft.com/office/word/2010/wordprocessingShape" mc:Ignorable="w14 w15 w16se w16cid wp14">
   <w:footnote w:type="separator" w:id="-1">
     <w:p>
       <w:r>
@@ -6407,9 +6446,39 @@
 </w:footnotes>
 </file>
 
+<file path=word/header1.xml><?xml version="1.0" encoding="utf-8"?>
+<w:hdr xmlns:wpc="http://schemas.microsoft.com/office/word/2010/wordprocessingCanvas" xmlns:cx="http://schemas.microsoft.com/office/drawing/2014/chartex" xmlns:cx1="http://schemas.microsoft.com/office/drawing/2015/9/8/chartex" xmlns:cx2="http://schemas.microsoft.com/office/drawing/2015/10/21/chartex" xmlns:cx3="http://schemas.microsoft.com/office/drawing/2016/5/9/chartex" xmlns:cx4="http://schemas.microsoft.com/office/drawing/2016/5/10/chartex" xmlns:cx5="http://schemas.microsoft.com/office/drawing/2016/5/11/chartex" xmlns:cx6="http://schemas.microsoft.com/office/drawing/2016/5/12/chartex" xmlns:cx7="http://schemas.microsoft.com/office/drawing/2016/5/13/chartex" xmlns:cx8="http://schemas.microsoft.com/office/drawing/2016/5/14/chartex" xmlns:mc="http://schemas.openxmlformats.org/markup-compatibility/2006" xmlns:aink="http://schemas.microsoft.com/office/drawing/2016/ink" xmlns:am3d="http://schemas.microsoft.com/office/drawing/2017/model3d" xmlns:o="urn:schemas-microsoft-com:office:office" xmlns:r="http://schemas.openxmlformats.org/officeDocument/2006/relationships" xmlns:m="http://schemas.openxmlformats.org/officeDocument/2006/math" xmlns:v="urn:schemas-microsoft-com:vml" xmlns:wp14="http://schemas.microsoft.com/office/word/2010/wordprocessingDrawing" xmlns:wp="http://schemas.openxmlformats.org/drawingml/2006/wordprocessingDrawing" xmlns:w10="urn:schemas-microsoft-com:office:word" xmlns:w="http://schemas.openxmlformats.org/wordprocessingml/2006/main" xmlns:w14="http://schemas.microsoft.com/office/word/2010/wordml" xmlns:w15="http://schemas.microsoft.com/office/word/2012/wordml" xmlns:w16cid="http://schemas.microsoft.com/office/word/2016/wordml/cid" xmlns:w16se="http://schemas.microsoft.com/office/word/2015/wordml/symex" xmlns:wpg="http://schemas.microsoft.com/office/word/2010/wordprocessingGroup" xmlns:wpi="http://schemas.microsoft.com/office/word/2010/wordprocessingInk" xmlns:wne="http://schemas.microsoft.com/office/word/2006/wordml" xmlns:wps="http://schemas.microsoft.com/office/word/2010/wordprocessingShape" mc:Ignorable="w14 w15 w16se w16cid wp14">
+  <w:p>
+    <w:pPr>
+      <w:pStyle w:val="Header"/>
+    </w:pPr>
+  </w:p>
+</w:hdr>
+</file>
+
+<file path=word/header2.xml><?xml version="1.0" encoding="utf-8"?>
+<w:hdr xmlns:wpc="http://schemas.microsoft.com/office/word/2010/wordprocessingCanvas" xmlns:cx="http://schemas.microsoft.com/office/drawing/2014/chartex" xmlns:cx1="http://schemas.microsoft.com/office/drawing/2015/9/8/chartex" xmlns:cx2="http://schemas.microsoft.com/office/drawing/2015/10/21/chartex" xmlns:cx3="http://schemas.microsoft.com/office/drawing/2016/5/9/chartex" xmlns:cx4="http://schemas.microsoft.com/office/drawing/2016/5/10/chartex" xmlns:cx5="http://schemas.microsoft.com/office/drawing/2016/5/11/chartex" xmlns:cx6="http://schemas.microsoft.com/office/drawing/2016/5/12/chartex" xmlns:cx7="http://schemas.microsoft.com/office/drawing/2016/5/13/chartex" xmlns:cx8="http://schemas.microsoft.com/office/drawing/2016/5/14/chartex" xmlns:mc="http://schemas.openxmlformats.org/markup-compatibility/2006" xmlns:aink="http://schemas.microsoft.com/office/drawing/2016/ink" xmlns:am3d="http://schemas.microsoft.com/office/drawing/2017/model3d" xmlns:o="urn:schemas-microsoft-com:office:office" xmlns:r="http://schemas.openxmlformats.org/officeDocument/2006/relationships" xmlns:m="http://schemas.openxmlformats.org/officeDocument/2006/math" xmlns:v="urn:schemas-microsoft-com:vml" xmlns:wp14="http://schemas.microsoft.com/office/word/2010/wordprocessingDrawing" xmlns:wp="http://schemas.openxmlformats.org/drawingml/2006/wordprocessingDrawing" xmlns:w10="urn:schemas-microsoft-com:office:word" xmlns:w="http://schemas.openxmlformats.org/wordprocessingml/2006/main" xmlns:w14="http://schemas.microsoft.com/office/word/2010/wordml" xmlns:w15="http://schemas.microsoft.com/office/word/2012/wordml" xmlns:w16cid="http://schemas.microsoft.com/office/word/2016/wordml/cid" xmlns:w16se="http://schemas.microsoft.com/office/word/2015/wordml/symex" xmlns:wpg="http://schemas.microsoft.com/office/word/2010/wordprocessingGroup" xmlns:wpi="http://schemas.microsoft.com/office/word/2010/wordprocessingInk" xmlns:wne="http://schemas.microsoft.com/office/word/2006/wordml" xmlns:wps="http://schemas.microsoft.com/office/word/2010/wordprocessingShape" mc:Ignorable="w14 w15 w16se w16cid wp14">
+  <w:p>
+    <w:pPr>
+      <w:pStyle w:val="Header"/>
+    </w:pPr>
+  </w:p>
+</w:hdr>
+</file>
+
+<file path=word/header3.xml><?xml version="1.0" encoding="utf-8"?>
+<w:hdr xmlns:wpc="http://schemas.microsoft.com/office/word/2010/wordprocessingCanvas" xmlns:cx="http://schemas.microsoft.com/office/drawing/2014/chartex" xmlns:cx1="http://schemas.microsoft.com/office/drawing/2015/9/8/chartex" xmlns:cx2="http://schemas.microsoft.com/office/drawing/2015/10/21/chartex" xmlns:cx3="http://schemas.microsoft.com/office/drawing/2016/5/9/chartex" xmlns:cx4="http://schemas.microsoft.com/office/drawing/2016/5/10/chartex" xmlns:cx5="http://schemas.microsoft.com/office/drawing/2016/5/11/chartex" xmlns:cx6="http://schemas.microsoft.com/office/drawing/2016/5/12/chartex" xmlns:cx7="http://schemas.microsoft.com/office/drawing/2016/5/13/chartex" xmlns:cx8="http://schemas.microsoft.com/office/drawing/2016/5/14/chartex" xmlns:mc="http://schemas.openxmlformats.org/markup-compatibility/2006" xmlns:aink="http://schemas.microsoft.com/office/drawing/2016/ink" xmlns:am3d="http://schemas.microsoft.com/office/drawing/2017/model3d" xmlns:o="urn:schemas-microsoft-com:office:office" xmlns:r="http://schemas.openxmlformats.org/officeDocument/2006/relationships" xmlns:m="http://schemas.openxmlformats.org/officeDocument/2006/math" xmlns:v="urn:schemas-microsoft-com:vml" xmlns:wp14="http://schemas.microsoft.com/office/word/2010/wordprocessingDrawing" xmlns:wp="http://schemas.openxmlformats.org/drawingml/2006/wordprocessingDrawing" xmlns:w10="urn:schemas-microsoft-com:office:word" xmlns:w="http://schemas.openxmlformats.org/wordprocessingml/2006/main" xmlns:w14="http://schemas.microsoft.com/office/word/2010/wordml" xmlns:w15="http://schemas.microsoft.com/office/word/2012/wordml" xmlns:w16cid="http://schemas.microsoft.com/office/word/2016/wordml/cid" xmlns:w16se="http://schemas.microsoft.com/office/word/2015/wordml/symex" xmlns:wpg="http://schemas.microsoft.com/office/word/2010/wordprocessingGroup" xmlns:wpi="http://schemas.microsoft.com/office/word/2010/wordprocessingInk" xmlns:wne="http://schemas.microsoft.com/office/word/2006/wordml" xmlns:wps="http://schemas.microsoft.com/office/word/2010/wordprocessingShape" mc:Ignorable="w14 w15 w16se w16cid wp14">
+  <w:p>
+    <w:pPr>
+      <w:pStyle w:val="Header"/>
+    </w:pPr>
+  </w:p>
+</w:hdr>
+</file>
+
 <file path=word/numbering.xml><?xml version="1.0" encoding="utf-8"?>
-<w:numbering xmlns:wpc="http://schemas.microsoft.com/office/word/2010/wordprocessingCanvas" xmlns:mo="http://schemas.microsoft.com/office/mac/office/2008/main" xmlns:mc="http://schemas.openxmlformats.org/markup-compatibility/2006" xmlns:mv="urn:schemas-microsoft-com:mac:vml" xmlns:o="urn:schemas-microsoft-com:office:office" xmlns:r="http://schemas.openxmlformats.org/officeDocument/2006/relationships" xmlns:m="http://schemas.openxmlformats.org/officeDocument/2006/math" xmlns:v="urn:schemas-microsoft-com:vml" xmlns:wp14="http://schemas.microsoft.com/office/word/2010/wordprocessingDrawing" xmlns:wp="http://schemas.openxmlformats.org/drawingml/2006/wordprocessingDrawing" xmlns:w10="urn:schemas-microsoft-com:office:word" xmlns:w="http://schemas.openxmlformats.org/wordprocessingml/2006/main" xmlns:w14="http://schemas.microsoft.com/office/word/2010/wordml" xmlns:w15="http://schemas.microsoft.com/office/word/2012/wordml" xmlns:wpg="http://schemas.microsoft.com/office/word/2010/wordprocessingGroup" xmlns:wpi="http://schemas.microsoft.com/office/word/2010/wordprocessingInk" xmlns:wne="http://schemas.microsoft.com/office/word/2006/wordml" xmlns:wps="http://schemas.microsoft.com/office/word/2010/wordprocessingShape" mc:Ignorable="w14 w15 wp14">
-  <w:abstractNum w:abstractNumId="0">
+<w:numbering xmlns:wpc="http://schemas.microsoft.com/office/word/2010/wordprocessingCanvas" xmlns:cx="http://schemas.microsoft.com/office/drawing/2014/chartex" xmlns:cx1="http://schemas.microsoft.com/office/drawing/2015/9/8/chartex" xmlns:cx2="http://schemas.microsoft.com/office/drawing/2015/10/21/chartex" xmlns:cx3="http://schemas.microsoft.com/office/drawing/2016/5/9/chartex" xmlns:cx4="http://schemas.microsoft.com/office/drawing/2016/5/10/chartex" xmlns:cx5="http://schemas.microsoft.com/office/drawing/2016/5/11/chartex" xmlns:cx6="http://schemas.microsoft.com/office/drawing/2016/5/12/chartex" xmlns:cx7="http://schemas.microsoft.com/office/drawing/2016/5/13/chartex" xmlns:cx8="http://schemas.microsoft.com/office/drawing/2016/5/14/chartex" xmlns:mc="http://schemas.openxmlformats.org/markup-compatibility/2006" xmlns:aink="http://schemas.microsoft.com/office/drawing/2016/ink" xmlns:am3d="http://schemas.microsoft.com/office/drawing/2017/model3d" xmlns:o="urn:schemas-microsoft-com:office:office" xmlns:r="http://schemas.openxmlformats.org/officeDocument/2006/relationships" xmlns:m="http://schemas.openxmlformats.org/officeDocument/2006/math" xmlns:v="urn:schemas-microsoft-com:vml" xmlns:wp14="http://schemas.microsoft.com/office/word/2010/wordprocessingDrawing" xmlns:wp="http://schemas.openxmlformats.org/drawingml/2006/wordprocessingDrawing" xmlns:w10="urn:schemas-microsoft-com:office:word" xmlns:w="http://schemas.openxmlformats.org/wordprocessingml/2006/main" xmlns:w14="http://schemas.microsoft.com/office/word/2010/wordml" xmlns:w15="http://schemas.microsoft.com/office/word/2012/wordml" xmlns:w16cid="http://schemas.microsoft.com/office/word/2016/wordml/cid" xmlns:w16se="http://schemas.microsoft.com/office/word/2015/wordml/symex" xmlns:wpg="http://schemas.microsoft.com/office/word/2010/wordprocessingGroup" xmlns:wpi="http://schemas.microsoft.com/office/word/2010/wordprocessingInk" xmlns:wne="http://schemas.microsoft.com/office/word/2006/wordml" xmlns:wps="http://schemas.microsoft.com/office/word/2010/wordprocessingShape" mc:Ignorable="w14 w15 w16se w16cid wp14">
+  <w:abstractNum w:abstractNumId="0" w15:restartNumberingAfterBreak="0">
     <w:nsid w:val="00000001"/>
     <w:multiLevelType w:val="multilevel"/>
     <w:tmpl w:val="39D2B65E"/>
@@ -6532,7 +6601,7 @@
       </w:pPr>
     </w:lvl>
   </w:abstractNum>
-  <w:abstractNum w:abstractNumId="1">
+  <w:abstractNum w:abstractNumId="1" w15:restartNumberingAfterBreak="0">
     <w:nsid w:val="00000002"/>
     <w:multiLevelType w:val="multilevel"/>
     <w:tmpl w:val="00000002"/>
@@ -6672,7 +6741,7 @@
       </w:rPr>
     </w:lvl>
   </w:abstractNum>
-  <w:abstractNum w:abstractNumId="2">
+  <w:abstractNum w:abstractNumId="2" w15:restartNumberingAfterBreak="0">
     <w:nsid w:val="5C284037"/>
     <w:multiLevelType w:val="hybridMultilevel"/>
     <w:tmpl w:val="B42A4A34"/>
@@ -6774,7 +6843,7 @@
 </file>
 
 <file path=word/styles.xml><?xml version="1.0" encoding="utf-8"?>
-<w:styles xmlns:mc="http://schemas.openxmlformats.org/markup-compatibility/2006" xmlns:r="http://schemas.openxmlformats.org/officeDocument/2006/relationships" xmlns:w="http://schemas.openxmlformats.org/wordprocessingml/2006/main" xmlns:w14="http://schemas.microsoft.com/office/word/2010/wordml" xmlns:w15="http://schemas.microsoft.com/office/word/2012/wordml" mc:Ignorable="w14 w15">
+<w:styles xmlns:mc="http://schemas.openxmlformats.org/markup-compatibility/2006" xmlns:r="http://schemas.openxmlformats.org/officeDocument/2006/relationships" xmlns:w="http://schemas.openxmlformats.org/wordprocessingml/2006/main" xmlns:w14="http://schemas.microsoft.com/office/word/2010/wordml" xmlns:w15="http://schemas.microsoft.com/office/word/2012/wordml" xmlns:w16cid="http://schemas.microsoft.com/office/word/2016/wordml/cid" xmlns:w16se="http://schemas.microsoft.com/office/word/2015/wordml/symex" mc:Ignorable="w14 w15 w16se w16cid">
   <w:docDefaults>
     <w:rPrDefault>
       <w:rPr>
@@ -6784,7 +6853,7 @@
     </w:rPrDefault>
     <w:pPrDefault/>
   </w:docDefaults>
-  <w:latentStyles w:defLockedState="0" w:defUIPriority="99" w:defSemiHidden="0" w:defUnhideWhenUsed="0" w:defQFormat="0" w:count="380">
+  <w:latentStyles w:defLockedState="0" w:defUIPriority="99" w:defSemiHidden="0" w:defUnhideWhenUsed="0" w:defQFormat="0" w:count="375">
     <w:lsdException w:name="Normal" w:uiPriority="0" w:qFormat="1"/>
     <w:lsdException w:name="heading 1" w:uiPriority="9" w:qFormat="1"/>
     <w:lsdException w:name="heading 2" w:uiPriority="9" w:qFormat="1"/>
@@ -6941,15 +7010,6 @@
     <w:lsdException w:name="Balloon Text" w:semiHidden="1" w:unhideWhenUsed="1"/>
     <w:lsdException w:name="Table Grid" w:uiPriority="59"/>
     <w:lsdException w:name="Table Theme" w:semiHidden="1" w:unhideWhenUsed="1"/>
-    <w:lsdException w:name="Note Level 1" w:semiHidden="1" w:unhideWhenUsed="1"/>
-    <w:lsdException w:name="Note Level 2" w:semiHidden="1" w:unhideWhenUsed="1"/>
-    <w:lsdException w:name="Note Level 3" w:semiHidden="1" w:unhideWhenUsed="1"/>
-    <w:lsdException w:name="Note Level 4" w:semiHidden="1" w:unhideWhenUsed="1"/>
-    <w:lsdException w:name="Note Level 5" w:semiHidden="1" w:unhideWhenUsed="1"/>
-    <w:lsdException w:name="Note Level 6" w:semiHidden="1" w:unhideWhenUsed="1"/>
-    <w:lsdException w:name="Note Level 7" w:semiHidden="1" w:unhideWhenUsed="1"/>
-    <w:lsdException w:name="Note Level 8" w:semiHidden="1" w:unhideWhenUsed="1"/>
-    <w:lsdException w:name="Note Level 9" w:semiHidden="1" w:unhideWhenUsed="1"/>
     <w:lsdException w:name="Placeholder Text" w:semiHidden="1"/>
     <w:lsdException w:name="No Spacing" w:uiPriority="1" w:qFormat="1"/>
     <w:lsdException w:name="Light Shading" w:uiPriority="60"/>
@@ -7321,7 +7381,6 @@
     <w:uiPriority w:val="59"/>
     <w:rsid w:val="009622D1"/>
     <w:tblPr>
-      <w:tblInd w:w="0" w:type="dxa"/>
       <w:tblBorders>
         <w:top w:val="single" w:sz="4" w:space="0" w:color="auto"/>
         <w:left w:val="single" w:sz="4" w:space="0" w:color="auto"/>
@@ -7330,12 +7389,6 @@
         <w:insideH w:val="single" w:sz="4" w:space="0" w:color="auto"/>
         <w:insideV w:val="single" w:sz="4" w:space="0" w:color="auto"/>
       </w:tblBorders>
-      <w:tblCellMar>
-        <w:top w:w="0" w:type="dxa"/>
-        <w:left w:w="108" w:type="dxa"/>
-        <w:bottom w:w="0" w:type="dxa"/>
-        <w:right w:w="108" w:type="dxa"/>
-      </w:tblCellMar>
     </w:tblPr>
   </w:style>
   <w:style w:type="table" w:styleId="LightList">
@@ -7346,19 +7399,12 @@
     <w:tblPr>
       <w:tblStyleRowBandSize w:val="1"/>
       <w:tblStyleColBandSize w:val="1"/>
-      <w:tblInd w:w="0" w:type="dxa"/>
       <w:tblBorders>
         <w:top w:val="single" w:sz="8" w:space="0" w:color="000000" w:themeColor="text1"/>
         <w:left w:val="single" w:sz="8" w:space="0" w:color="000000" w:themeColor="text1"/>
         <w:bottom w:val="single" w:sz="8" w:space="0" w:color="000000" w:themeColor="text1"/>
         <w:right w:val="single" w:sz="8" w:space="0" w:color="000000" w:themeColor="text1"/>
       </w:tblBorders>
-      <w:tblCellMar>
-        <w:top w:w="0" w:type="dxa"/>
-        <w:left w:w="108" w:type="dxa"/>
-        <w:bottom w:w="0" w:type="dxa"/>
-        <w:right w:w="108" w:type="dxa"/>
-      </w:tblCellMar>
     </w:tblPr>
     <w:tblStylePr w:type="firstRow">
       <w:pPr>
@@ -7435,19 +7481,12 @@
     <w:tblPr>
       <w:tblStyleRowBandSize w:val="1"/>
       <w:tblStyleColBandSize w:val="1"/>
-      <w:tblInd w:w="0" w:type="dxa"/>
       <w:tblBorders>
         <w:top w:val="single" w:sz="8" w:space="0" w:color="4F81BD" w:themeColor="accent1"/>
         <w:left w:val="single" w:sz="8" w:space="0" w:color="4F81BD" w:themeColor="accent1"/>
         <w:bottom w:val="single" w:sz="8" w:space="0" w:color="4F81BD" w:themeColor="accent1"/>
         <w:right w:val="single" w:sz="8" w:space="0" w:color="4F81BD" w:themeColor="accent1"/>
       </w:tblBorders>
-      <w:tblCellMar>
-        <w:top w:w="0" w:type="dxa"/>
-        <w:left w:w="108" w:type="dxa"/>
-        <w:bottom w:w="0" w:type="dxa"/>
-        <w:right w:w="108" w:type="dxa"/>
-      </w:tblCellMar>
     </w:tblPr>
     <w:tblStylePr w:type="firstRow">
       <w:pPr>
@@ -7524,19 +7563,12 @@
     <w:tblPr>
       <w:tblStyleRowBandSize w:val="1"/>
       <w:tblStyleColBandSize w:val="1"/>
-      <w:tblInd w:w="0" w:type="dxa"/>
       <w:tblBorders>
         <w:top w:val="single" w:sz="8" w:space="0" w:color="4BACC6" w:themeColor="accent5"/>
         <w:left w:val="single" w:sz="8" w:space="0" w:color="4BACC6" w:themeColor="accent5"/>
         <w:bottom w:val="single" w:sz="8" w:space="0" w:color="4BACC6" w:themeColor="accent5"/>
         <w:right w:val="single" w:sz="8" w:space="0" w:color="4BACC6" w:themeColor="accent5"/>
       </w:tblBorders>
-      <w:tblCellMar>
-        <w:top w:w="0" w:type="dxa"/>
-        <w:left w:w="108" w:type="dxa"/>
-        <w:bottom w:w="0" w:type="dxa"/>
-        <w:right w:w="108" w:type="dxa"/>
-      </w:tblCellMar>
     </w:tblPr>
     <w:tblStylePr w:type="firstRow">
       <w:pPr>
@@ -7613,19 +7645,12 @@
     <w:tblPr>
       <w:tblStyleRowBandSize w:val="1"/>
       <w:tblStyleColBandSize w:val="1"/>
-      <w:tblInd w:w="0" w:type="dxa"/>
       <w:tblBorders>
         <w:top w:val="single" w:sz="8" w:space="0" w:color="F79646" w:themeColor="accent6"/>
         <w:left w:val="single" w:sz="8" w:space="0" w:color="F79646" w:themeColor="accent6"/>
         <w:bottom w:val="single" w:sz="8" w:space="0" w:color="F79646" w:themeColor="accent6"/>
         <w:right w:val="single" w:sz="8" w:space="0" w:color="F79646" w:themeColor="accent6"/>
       </w:tblBorders>
-      <w:tblCellMar>
-        <w:top w:w="0" w:type="dxa"/>
-        <w:left w:w="108" w:type="dxa"/>
-        <w:bottom w:w="0" w:type="dxa"/>
-        <w:right w:w="108" w:type="dxa"/>
-      </w:tblCellMar>
     </w:tblPr>
     <w:tblStylePr w:type="firstRow">
       <w:pPr>
@@ -7702,7 +7727,6 @@
     <w:tblPr>
       <w:tblStyleRowBandSize w:val="1"/>
       <w:tblStyleColBandSize w:val="1"/>
-      <w:tblInd w:w="0" w:type="dxa"/>
       <w:tblBorders>
         <w:top w:val="single" w:sz="8" w:space="0" w:color="000000" w:themeColor="text1"/>
         <w:left w:val="single" w:sz="8" w:space="0" w:color="000000" w:themeColor="text1"/>
@@ -7711,12 +7735,6 @@
         <w:insideH w:val="single" w:sz="8" w:space="0" w:color="000000" w:themeColor="text1"/>
         <w:insideV w:val="single" w:sz="8" w:space="0" w:color="000000" w:themeColor="text1"/>
       </w:tblBorders>
-      <w:tblCellMar>
-        <w:top w:w="0" w:type="dxa"/>
-        <w:left w:w="108" w:type="dxa"/>
-        <w:bottom w:w="0" w:type="dxa"/>
-        <w:right w:w="108" w:type="dxa"/>
-      </w:tblCellMar>
     </w:tblPr>
     <w:tblStylePr w:type="firstRow">
       <w:pPr>
@@ -7829,7 +7847,6 @@
     <w:tblPr>
       <w:tblStyleRowBandSize w:val="1"/>
       <w:tblStyleColBandSize w:val="1"/>
-      <w:tblInd w:w="0" w:type="dxa"/>
       <w:tblBorders>
         <w:top w:val="single" w:sz="8" w:space="0" w:color="4F81BD" w:themeColor="accent1"/>
         <w:left w:val="single" w:sz="8" w:space="0" w:color="4F81BD" w:themeColor="accent1"/>
@@ -7838,12 +7855,6 @@
         <w:insideH w:val="single" w:sz="8" w:space="0" w:color="4F81BD" w:themeColor="accent1"/>
         <w:insideV w:val="single" w:sz="8" w:space="0" w:color="4F81BD" w:themeColor="accent1"/>
       </w:tblBorders>
-      <w:tblCellMar>
-        <w:top w:w="0" w:type="dxa"/>
-        <w:left w:w="108" w:type="dxa"/>
-        <w:bottom w:w="0" w:type="dxa"/>
-        <w:right w:w="108" w:type="dxa"/>
-      </w:tblCellMar>
     </w:tblPr>
     <w:tblStylePr w:type="firstRow">
       <w:pPr>
@@ -7956,7 +7967,6 @@
     <w:tblPr>
       <w:tblStyleRowBandSize w:val="1"/>
       <w:tblStyleColBandSize w:val="1"/>
-      <w:tblInd w:w="0" w:type="dxa"/>
       <w:tblBorders>
         <w:top w:val="single" w:sz="8" w:space="0" w:color="C0504D" w:themeColor="accent2"/>
         <w:left w:val="single" w:sz="8" w:space="0" w:color="C0504D" w:themeColor="accent2"/>
@@ -7965,12 +7975,6 @@
         <w:insideH w:val="single" w:sz="8" w:space="0" w:color="C0504D" w:themeColor="accent2"/>
         <w:insideV w:val="single" w:sz="8" w:space="0" w:color="C0504D" w:themeColor="accent2"/>
       </w:tblBorders>
-      <w:tblCellMar>
-        <w:top w:w="0" w:type="dxa"/>
-        <w:left w:w="108" w:type="dxa"/>
-        <w:bottom w:w="0" w:type="dxa"/>
-        <w:right w:w="108" w:type="dxa"/>
-      </w:tblCellMar>
     </w:tblPr>
     <w:tblStylePr w:type="firstRow">
       <w:pPr>
@@ -8083,7 +8087,6 @@
     <w:tblPr>
       <w:tblStyleRowBandSize w:val="1"/>
       <w:tblStyleColBandSize w:val="1"/>
-      <w:tblInd w:w="0" w:type="dxa"/>
       <w:tblBorders>
         <w:top w:val="single" w:sz="8" w:space="0" w:color="9BBB59" w:themeColor="accent3"/>
         <w:left w:val="single" w:sz="8" w:space="0" w:color="9BBB59" w:themeColor="accent3"/>
@@ -8092,12 +8095,6 @@
         <w:insideH w:val="single" w:sz="8" w:space="0" w:color="9BBB59" w:themeColor="accent3"/>
         <w:insideV w:val="single" w:sz="8" w:space="0" w:color="9BBB59" w:themeColor="accent3"/>
       </w:tblBorders>
-      <w:tblCellMar>
-        <w:top w:w="0" w:type="dxa"/>
-        <w:left w:w="108" w:type="dxa"/>
-        <w:bottom w:w="0" w:type="dxa"/>
-        <w:right w:w="108" w:type="dxa"/>
-      </w:tblCellMar>
     </w:tblPr>
     <w:tblStylePr w:type="firstRow">
       <w:pPr>
@@ -8210,7 +8207,6 @@
     <w:tblPr>
       <w:tblStyleRowBandSize w:val="1"/>
       <w:tblStyleColBandSize w:val="1"/>
-      <w:tblInd w:w="0" w:type="dxa"/>
       <w:tblBorders>
         <w:top w:val="single" w:sz="8" w:space="0" w:color="8064A2" w:themeColor="accent4"/>
         <w:left w:val="single" w:sz="8" w:space="0" w:color="8064A2" w:themeColor="accent4"/>
@@ -8219,12 +8215,6 @@
         <w:insideH w:val="single" w:sz="8" w:space="0" w:color="8064A2" w:themeColor="accent4"/>
         <w:insideV w:val="single" w:sz="8" w:space="0" w:color="8064A2" w:themeColor="accent4"/>
       </w:tblBorders>
-      <w:tblCellMar>
-        <w:top w:w="0" w:type="dxa"/>
-        <w:left w:w="108" w:type="dxa"/>
-        <w:bottom w:w="0" w:type="dxa"/>
-        <w:right w:w="108" w:type="dxa"/>
-      </w:tblCellMar>
     </w:tblPr>
     <w:tblStylePr w:type="firstRow">
       <w:pPr>
@@ -8340,17 +8330,10 @@
     <w:tblPr>
       <w:tblStyleRowBandSize w:val="1"/>
       <w:tblStyleColBandSize w:val="1"/>
-      <w:tblInd w:w="0" w:type="dxa"/>
       <w:tblBorders>
         <w:top w:val="single" w:sz="8" w:space="0" w:color="4F81BD" w:themeColor="accent1"/>
         <w:bottom w:val="single" w:sz="8" w:space="0" w:color="4F81BD" w:themeColor="accent1"/>
       </w:tblBorders>
-      <w:tblCellMar>
-        <w:top w:w="0" w:type="dxa"/>
-        <w:left w:w="108" w:type="dxa"/>
-        <w:bottom w:w="0" w:type="dxa"/>
-        <w:right w:w="108" w:type="dxa"/>
-      </w:tblCellMar>
     </w:tblPr>
     <w:tblStylePr w:type="firstRow">
       <w:rPr>
@@ -8422,19 +8405,12 @@
     <w:tblPr>
       <w:tblStyleRowBandSize w:val="1"/>
       <w:tblStyleColBandSize w:val="1"/>
-      <w:tblInd w:w="0" w:type="dxa"/>
       <w:tblBorders>
         <w:top w:val="single" w:sz="8" w:space="0" w:color="4BACC6" w:themeColor="accent5"/>
         <w:left w:val="single" w:sz="8" w:space="0" w:color="4BACC6" w:themeColor="accent5"/>
         <w:bottom w:val="single" w:sz="8" w:space="0" w:color="4BACC6" w:themeColor="accent5"/>
         <w:right w:val="single" w:sz="8" w:space="0" w:color="4BACC6" w:themeColor="accent5"/>
       </w:tblBorders>
-      <w:tblCellMar>
-        <w:top w:w="0" w:type="dxa"/>
-        <w:left w:w="108" w:type="dxa"/>
-        <w:bottom w:w="0" w:type="dxa"/>
-        <w:right w:w="108" w:type="dxa"/>
-      </w:tblCellMar>
     </w:tblPr>
     <w:tblStylePr w:type="firstRow">
       <w:rPr>
@@ -8547,19 +8523,12 @@
     <w:tblPr>
       <w:tblStyleRowBandSize w:val="1"/>
       <w:tblStyleColBandSize w:val="1"/>
-      <w:tblInd w:w="0" w:type="dxa"/>
       <w:tblBorders>
         <w:top w:val="single" w:sz="8" w:space="0" w:color="F79646" w:themeColor="accent6"/>
         <w:left w:val="single" w:sz="8" w:space="0" w:color="F79646" w:themeColor="accent6"/>
         <w:bottom w:val="single" w:sz="8" w:space="0" w:color="F79646" w:themeColor="accent6"/>
         <w:right w:val="single" w:sz="8" w:space="0" w:color="F79646" w:themeColor="accent6"/>
       </w:tblBorders>
-      <w:tblCellMar>
-        <w:top w:w="0" w:type="dxa"/>
-        <w:left w:w="108" w:type="dxa"/>
-        <w:bottom w:w="0" w:type="dxa"/>
-        <w:right w:w="108" w:type="dxa"/>
-      </w:tblCellMar>
     </w:tblPr>
     <w:tblStylePr w:type="firstRow">
       <w:rPr>
@@ -8671,17 +8640,10 @@
     <w:tblPr>
       <w:tblStyleRowBandSize w:val="1"/>
       <w:tblStyleColBandSize w:val="1"/>
-      <w:tblInd w:w="0" w:type="dxa"/>
       <w:tblBorders>
         <w:top w:val="single" w:sz="8" w:space="0" w:color="000000" w:themeColor="text1"/>
         <w:bottom w:val="single" w:sz="8" w:space="0" w:color="000000" w:themeColor="text1"/>
       </w:tblBorders>
-      <w:tblCellMar>
-        <w:top w:w="0" w:type="dxa"/>
-        <w:left w:w="108" w:type="dxa"/>
-        <w:bottom w:w="0" w:type="dxa"/>
-        <w:right w:w="108" w:type="dxa"/>
-      </w:tblCellMar>
     </w:tblPr>
     <w:tblStylePr w:type="firstRow">
       <w:pPr>
@@ -8771,17 +8733,10 @@
     <w:tblPr>
       <w:tblStyleRowBandSize w:val="1"/>
       <w:tblStyleColBandSize w:val="1"/>
-      <w:tblInd w:w="0" w:type="dxa"/>
       <w:tblBorders>
         <w:top w:val="single" w:sz="8" w:space="0" w:color="4F81BD" w:themeColor="accent1"/>
         <w:bottom w:val="single" w:sz="8" w:space="0" w:color="4F81BD" w:themeColor="accent1"/>
       </w:tblBorders>
-      <w:tblCellMar>
-        <w:top w:w="0" w:type="dxa"/>
-        <w:left w:w="108" w:type="dxa"/>
-        <w:bottom w:w="0" w:type="dxa"/>
-        <w:right w:w="108" w:type="dxa"/>
-      </w:tblCellMar>
     </w:tblPr>
     <w:tblStylePr w:type="firstRow">
       <w:pPr>
@@ -9602,7 +9557,7 @@
 </file>
 
 <file path=customXml/itemProps1.xml><?xml version="1.0" encoding="utf-8"?>
-<ds:datastoreItem xmlns:ds="http://schemas.openxmlformats.org/officeDocument/2006/customXml" ds:itemID="{11A87CDB-6269-694F-8DAE-6FA1389D6BFA}">
+<ds:datastoreItem xmlns:ds="http://schemas.openxmlformats.org/officeDocument/2006/customXml" ds:itemID="{E2B83235-E4AD-5A4A-B81F-D4E915445594}">
   <ds:schemaRefs>
     <ds:schemaRef ds:uri="http://schemas.openxmlformats.org/officeDocument/2006/bibliography"/>
   </ds:schemaRefs>

</xml_diff>

<commit_message>
Sheet name set as Integer can be used also to create a new sheet.
</commit_message>
<xml_diff>
--- a/doc/tFileExcelSheetOutput.docx
+++ b/doc/tFileExcelSheetOutput.docx
@@ -1759,10 +1759,20 @@
               <w:rPr>
                 <w:lang w:val="en-GB"/>
               </w:rPr>
-              <w:t xml:space="preserve"> (or index 0-based)</w:t>
-            </w:r>
-            <w:bookmarkStart w:id="4" w:name="_GoBack"/>
-            <w:bookmarkEnd w:id="4"/>
+              <w:t xml:space="preserve"> or index </w:t>
+            </w:r>
+            <w:r>
+              <w:rPr>
+                <w:lang w:val="en-GB"/>
+              </w:rPr>
+              <w:t>(starts with 0</w:t>
+            </w:r>
+            <w:r>
+              <w:rPr>
+                <w:lang w:val="en-GB"/>
+              </w:rPr>
+              <w:t>)</w:t>
+            </w:r>
           </w:p>
         </w:tc>
         <w:tc>
@@ -1806,8 +1816,60 @@
               <w:rPr>
                 <w:lang w:val="en-GB"/>
               </w:rPr>
-              <w:t>, it will be created automatically.</w:t>
-            </w:r>
+              <w:t>, it will be created automatically</w:t>
+            </w:r>
+            <w:r>
+              <w:rPr>
+                <w:lang w:val="en-GB"/>
+              </w:rPr>
+              <w:t>.</w:t>
+            </w:r>
+          </w:p>
+          <w:p>
+            <w:pPr>
+              <w:pStyle w:val="TableContents"/>
+              <w:rPr>
+                <w:lang w:val="en-GB"/>
+              </w:rPr>
+            </w:pPr>
+            <w:r>
+              <w:rPr>
+                <w:lang w:val="en-GB"/>
+              </w:rPr>
+              <w:t>If the name i</w:t>
+            </w:r>
+            <w:r>
+              <w:rPr>
+                <w:lang w:val="en-GB"/>
+              </w:rPr>
+              <w:t>s an Integer value, the new sheet</w:t>
+            </w:r>
+            <w:r>
+              <w:rPr>
+                <w:lang w:val="en-GB"/>
+              </w:rPr>
+              <w:t xml:space="preserve"> will be </w:t>
+            </w:r>
+            <w:r>
+              <w:rPr>
+                <w:lang w:val="en-GB"/>
+              </w:rPr>
+              <w:t>created</w:t>
+            </w:r>
+            <w:r>
+              <w:rPr>
+                <w:lang w:val="en-GB"/>
+              </w:rPr>
+              <w:t xml:space="preserve"> as </w:t>
+            </w:r>
+            <w:r>
+              <w:rPr>
+                <w:lang w:val="en-GB"/>
+              </w:rPr>
+              <w:t>“Sheet &lt;index&gt;”.</w:t>
+            </w:r>
+            <w:bookmarkStart w:id="4" w:name="_GoBack"/>
+            <w:bookmarkEnd w:id="4"/>
           </w:p>
         </w:tc>
       </w:tr>
@@ -1857,7 +1919,14 @@
               <w:rPr>
                 <w:lang w:val="en-GB"/>
               </w:rPr>
-              <w:t xml:space="preserve">This is very useful if you have a template sheet (e.g. with styles and conditional formats) and you want to create multiple sheets in the same way. </w:t>
+              <w:t xml:space="preserve">This is very useful if you have a template sheet (e.g. with styles and conditional formats) </w:t>
+            </w:r>
+            <w:r>
+              <w:rPr>
+                <w:lang w:val="en-GB"/>
+              </w:rPr>
+              <w:lastRenderedPageBreak/>
+              <w:t xml:space="preserve">and you want to create multiple sheets in the same way. </w:t>
             </w:r>
           </w:p>
           <w:p>
@@ -1871,7 +1940,6 @@
               <w:rPr>
                 <w:lang w:val="en-GB"/>
               </w:rPr>
-              <w:lastRenderedPageBreak/>
               <w:t>You can specify the source sheet with an index or a name (just like in sheet name)</w:t>
             </w:r>
           </w:p>
@@ -1940,7 +2008,21 @@
               <w:rPr>
                 <w:lang w:val="en-GB"/>
               </w:rPr>
-              <w:t>If this option is true the component writes every dataset in a transposed way. Every new row is at the end a new column and every input schema column fills a new row in the current excel column.</w:t>
+              <w:t xml:space="preserve">If this option is </w:t>
+            </w:r>
+            <w:proofErr w:type="gramStart"/>
+            <w:r>
+              <w:rPr>
+                <w:lang w:val="en-GB"/>
+              </w:rPr>
+              <w:t>true</w:t>
+            </w:r>
+            <w:proofErr w:type="gramEnd"/>
+            <w:r>
+              <w:rPr>
+                <w:lang w:val="en-GB"/>
+              </w:rPr>
+              <w:t xml:space="preserve"> the component writes every dataset in a transposed way. Every new row is at the end a new column and every input schema column fills a new row in the current excel column.</w:t>
             </w:r>
           </w:p>
         </w:tc>
@@ -1991,7 +2073,21 @@
               <w:rPr>
                 <w:lang w:val="en-GB"/>
               </w:rPr>
-              <w:t>The component detect the last row in the given workbook and starts writing at the next row.</w:t>
+              <w:t xml:space="preserve">The component </w:t>
+            </w:r>
+            <w:proofErr w:type="gramStart"/>
+            <w:r>
+              <w:rPr>
+                <w:lang w:val="en-GB"/>
+              </w:rPr>
+              <w:t>detect</w:t>
+            </w:r>
+            <w:proofErr w:type="gramEnd"/>
+            <w:r>
+              <w:rPr>
+                <w:lang w:val="en-GB"/>
+              </w:rPr>
+              <w:t xml:space="preserve"> the last row in the given workbook and starts writing at the next row.</w:t>
             </w:r>
           </w:p>
         </w:tc>
@@ -2195,7 +2291,21 @@
               <w:rPr>
                 <w:lang w:val="en-GB"/>
               </w:rPr>
-              <w:t>At first row the header will be written. Normally the component takes the schema column names but you could also use self-defined names in the Column Configuration.</w:t>
+              <w:t xml:space="preserve">At first row the header will be written. Normally the component takes the schema column </w:t>
+            </w:r>
+            <w:proofErr w:type="gramStart"/>
+            <w:r>
+              <w:rPr>
+                <w:lang w:val="en-GB"/>
+              </w:rPr>
+              <w:t>names</w:t>
+            </w:r>
+            <w:proofErr w:type="gramEnd"/>
+            <w:r>
+              <w:rPr>
+                <w:lang w:val="en-GB"/>
+              </w:rPr>
+              <w:t xml:space="preserve"> but you could also use self-defined names in the Column Configuration.</w:t>
             </w:r>
           </w:p>
         </w:tc>
@@ -2505,7 +2615,21 @@
               <w:rPr>
                 <w:lang w:val="en-GB"/>
               </w:rPr>
-              <w:t>: 3 column and a height: 2 rows. The cell value will not be changed. Therefore it is possible to use for such columns an already used cell column without losing the formally written value.</w:t>
+              <w:t xml:space="preserve">: 3 column and a height: 2 rows. The cell value will not be changed. </w:t>
+            </w:r>
+            <w:proofErr w:type="gramStart"/>
+            <w:r>
+              <w:rPr>
+                <w:lang w:val="en-GB"/>
+              </w:rPr>
+              <w:t>Therefore</w:t>
+            </w:r>
+            <w:proofErr w:type="gramEnd"/>
+            <w:r>
+              <w:rPr>
+                <w:lang w:val="en-GB"/>
+              </w:rPr>
+              <w:t xml:space="preserve"> it is possible to use for such columns an already used cell column without losing the formally written value.</w:t>
             </w:r>
           </w:p>
           <w:p>
@@ -2654,7 +2778,21 @@
               <w:rPr>
                 <w:lang w:val="en-GB"/>
               </w:rPr>
-              <w:t xml:space="preserve"> If checked all rows, which has in this column the same value will be grouped. It can have side effects if you check more than one column for grouping when the value ranges overlaps. The grouping could be build unlike you expect it.</w:t>
+              <w:t xml:space="preserve"> If checked all rows, which has in this column the same value will be grouped. It can have side effects if you check more than one column for grouping when the value ranges overlaps. The grouping could be </w:t>
+            </w:r>
+            <w:proofErr w:type="gramStart"/>
+            <w:r>
+              <w:rPr>
+                <w:lang w:val="en-GB"/>
+              </w:rPr>
+              <w:t>build</w:t>
+            </w:r>
+            <w:proofErr w:type="gramEnd"/>
+            <w:r>
+              <w:rPr>
+                <w:lang w:val="en-GB"/>
+              </w:rPr>
+              <w:t xml:space="preserve"> unlike you expect it.</w:t>
             </w:r>
             <w:r>
               <w:rPr>
@@ -2713,7 +2851,21 @@
               <w:rPr>
                 <w:lang w:val="en-GB"/>
               </w:rPr>
-              <w:t>If you want to keep existing content of a cell and avoid to clear it with null values, switch of this option</w:t>
+              <w:t xml:space="preserve">If you want to keep existing content of a cell and avoid </w:t>
+            </w:r>
+            <w:proofErr w:type="gramStart"/>
+            <w:r>
+              <w:rPr>
+                <w:lang w:val="en-GB"/>
+              </w:rPr>
+              <w:t>to clear</w:t>
+            </w:r>
+            <w:proofErr w:type="gramEnd"/>
+            <w:r>
+              <w:rPr>
+                <w:lang w:val="en-GB"/>
+              </w:rPr>
+              <w:t xml:space="preserve"> it with null values, switch of this option</w:t>
             </w:r>
           </w:p>
         </w:tc>
@@ -2892,6 +3044,7 @@
               <w:rPr>
                 <w:lang w:val="en-GB"/>
               </w:rPr>
+              <w:lastRenderedPageBreak/>
               <w:t>Example: “A-D, AB-AF” will create 2 groups of columns A-D and AB-AF.</w:t>
             </w:r>
           </w:p>
@@ -2906,7 +3059,6 @@
               <w:rPr>
                 <w:lang w:val="en-GB"/>
               </w:rPr>
-              <w:lastRenderedPageBreak/>
               <w:t>Refer scenario 3.</w:t>
             </w:r>
           </w:p>
@@ -3062,7 +3214,21 @@
               <w:rPr>
                 <w:lang w:val="en-GB"/>
               </w:rPr>
-              <w:t xml:space="preserve"> template file (not a Excel template – it means a normal Excel file!) and define header and styles and so on and reuse them in your target document. </w:t>
+              <w:t xml:space="preserve"> template file (not </w:t>
+            </w:r>
+            <w:proofErr w:type="gramStart"/>
+            <w:r>
+              <w:rPr>
+                <w:lang w:val="en-GB"/>
+              </w:rPr>
+              <w:t>a</w:t>
+            </w:r>
+            <w:proofErr w:type="gramEnd"/>
+            <w:r>
+              <w:rPr>
+                <w:lang w:val="en-GB"/>
+              </w:rPr>
+              <w:t xml:space="preserve"> Excel template – it means a normal Excel file!) and define header and styles and so on and reuse them in your target document. </w:t>
             </w:r>
           </w:p>
           <w:p>
@@ -3724,8 +3890,16 @@
               <w:rPr>
                 <w:lang w:val="en-GB"/>
               </w:rPr>
-              <w:t>DD.MM.YYYY hh:mm:ss</w:t>
-            </w:r>
+              <w:t>DD.MM.YYYY hh:</w:t>
+            </w:r>
+            <w:proofErr w:type="gramStart"/>
+            <w:r>
+              <w:rPr>
+                <w:lang w:val="en-GB"/>
+              </w:rPr>
+              <w:t>mm:ss</w:t>
+            </w:r>
+            <w:proofErr w:type="gramEnd"/>
           </w:p>
         </w:tc>
         <w:tc>
@@ -3758,11 +3932,19 @@
                 <w:lang w:val="en-GB"/>
               </w:rPr>
             </w:pPr>
-            <w:r>
-              <w:rPr>
-                <w:lang w:val="en-GB"/>
-              </w:rPr>
-              <w:t>#,##0.00</w:t>
+            <w:proofErr w:type="gramStart"/>
+            <w:r>
+              <w:rPr>
+                <w:lang w:val="en-GB"/>
+              </w:rPr>
+              <w:t>#,#</w:t>
+            </w:r>
+            <w:proofErr w:type="gramEnd"/>
+            <w:r>
+              <w:rPr>
+                <w:lang w:val="en-GB"/>
+              </w:rPr>
+              <w:t>#0.00</w:t>
             </w:r>
           </w:p>
         </w:tc>
@@ -3856,7 +4038,21 @@
         <w:rPr>
           <w:lang w:val="en-GB"/>
         </w:rPr>
-        <w:t xml:space="preserve"> format but internal it use always the English format and the Apache POI API does not translate the formats from language depend formats to English.</w:t>
+        <w:t xml:space="preserve"> format but internal it </w:t>
+      </w:r>
+      <w:proofErr w:type="gramStart"/>
+      <w:r>
+        <w:rPr>
+          <w:lang w:val="en-GB"/>
+        </w:rPr>
+        <w:t>use</w:t>
+      </w:r>
+      <w:proofErr w:type="gramEnd"/>
+      <w:r>
+        <w:rPr>
+          <w:lang w:val="en-GB"/>
+        </w:rPr>
+        <w:t xml:space="preserve"> always the English format and the Apache POI API does not translate the formats from language depend formats to English.</w:t>
       </w:r>
     </w:p>
     <w:p>
@@ -3942,6 +4138,7 @@
               <w:rPr>
                 <w:lang w:val="en-GB"/>
               </w:rPr>
+              <w:lastRenderedPageBreak/>
               <w:t>NB_LINE</w:t>
             </w:r>
           </w:p>
@@ -3980,7 +4177,6 @@
               <w:rPr>
                 <w:lang w:val="en-GB"/>
               </w:rPr>
-              <w:lastRenderedPageBreak/>
               <w:t>ERROR_MESSAGE</w:t>
             </w:r>
           </w:p>
@@ -4596,7 +4792,35 @@
         <w:rPr>
           <w:lang w:val="en-GB"/>
         </w:rPr>
-        <w:t>A normal Pivot-table is based on a preconfigured cell range. Unfortunately we cannot configure or create the Pivot-table directly. If a Pivot-table is based on an Excel-table the Pivot-table use always all data in this Excel-table even when the Excel-table has more rows.</w:t>
+        <w:t xml:space="preserve">A normal Pivot-table is based on a preconfigured cell range. </w:t>
+      </w:r>
+      <w:proofErr w:type="gramStart"/>
+      <w:r>
+        <w:rPr>
+          <w:lang w:val="en-GB"/>
+        </w:rPr>
+        <w:t>Unfortunately</w:t>
+      </w:r>
+      <w:proofErr w:type="gramEnd"/>
+      <w:r>
+        <w:rPr>
+          <w:lang w:val="en-GB"/>
+        </w:rPr>
+        <w:t xml:space="preserve"> we cannot configure or create the Pivot-table directly. If a Pivot-table is based on an Excel-</w:t>
+      </w:r>
+      <w:proofErr w:type="gramStart"/>
+      <w:r>
+        <w:rPr>
+          <w:lang w:val="en-GB"/>
+        </w:rPr>
+        <w:t>table</w:t>
+      </w:r>
+      <w:proofErr w:type="gramEnd"/>
+      <w:r>
+        <w:rPr>
+          <w:lang w:val="en-GB"/>
+        </w:rPr>
+        <w:t xml:space="preserve"> the Pivot-table use always all data in this Excel-table even when the Excel-table has more rows.</w:t>
       </w:r>
     </w:p>
     <w:p>
@@ -9557,7 +9781,7 @@
 </file>
 
 <file path=customXml/itemProps1.xml><?xml version="1.0" encoding="utf-8"?>
-<ds:datastoreItem xmlns:ds="http://schemas.openxmlformats.org/officeDocument/2006/customXml" ds:itemID="{E2B83235-E4AD-5A4A-B81F-D4E915445594}">
+<ds:datastoreItem xmlns:ds="http://schemas.openxmlformats.org/officeDocument/2006/customXml" ds:itemID="{C8E7C5C9-4749-D44D-8587-13772C5AF539}">
   <ds:schemaRefs>
     <ds:schemaRef ds:uri="http://schemas.openxmlformats.org/officeDocument/2006/bibliography"/>
   </ds:schemaRefs>

</xml_diff>